<commit_message>
Format and Adapt Unit1 3-4
</commit_message>
<xml_diff>
--- a/Unit1/Unit1 3-4.docx
+++ b/Unit1/Unit1 3-4.docx
@@ -5,42 +5,63 @@
     <w:p>
       <w:pPr>
         <w:rPr>
+          <w:rFonts w:ascii="Arial" w:hAnsi="Arial" w:cs="Arial"/>
           <w:b/>
         </w:rPr>
       </w:pPr>
       <w:r>
         <w:rPr>
+          <w:rFonts w:ascii="Arial" w:hAnsi="Arial" w:cs="Arial"/>
           <w:b/>
         </w:rPr>
         <w:t>Instructional Days: 3-4</w:t>
       </w:r>
     </w:p>
     <w:p>
-      <w:r>
-        <w:rPr>
+      <w:pPr>
+        <w:rPr>
+          <w:rFonts w:ascii="Arial" w:hAnsi="Arial" w:cs="Arial"/>
+        </w:rPr>
+      </w:pPr>
+      <w:r>
+        <w:rPr>
+          <w:rFonts w:ascii="Arial" w:hAnsi="Arial" w:cs="Arial"/>
           <w:b/>
         </w:rPr>
         <w:t>Topic Description:</w:t>
       </w:r>
       <w:r>
+        <w:rPr>
+          <w:rFonts w:ascii="Arial" w:hAnsi="Arial" w:cs="Arial"/>
+        </w:rPr>
         <w:t xml:space="preserve"> Students complete a project related to choosing appropriate components for a personal computer.</w:t>
       </w:r>
     </w:p>
     <w:p>
       <w:pPr>
         <w:rPr>
+          <w:rFonts w:ascii="Arial" w:hAnsi="Arial" w:cs="Arial"/>
           <w:b/>
         </w:rPr>
       </w:pPr>
       <w:r>
         <w:rPr>
+          <w:rFonts w:ascii="Arial" w:hAnsi="Arial" w:cs="Arial"/>
           <w:b/>
         </w:rPr>
         <w:t>Objectives:</w:t>
       </w:r>
     </w:p>
     <w:p>
-      <w:r>
+      <w:pPr>
+        <w:rPr>
+          <w:rFonts w:ascii="Arial" w:hAnsi="Arial" w:cs="Arial"/>
+        </w:rPr>
+      </w:pPr>
+      <w:r>
+        <w:rPr>
+          <w:rFonts w:ascii="Arial" w:hAnsi="Arial" w:cs="Arial"/>
+        </w:rPr>
         <w:t>The student will be able to:</w:t>
       </w:r>
     </w:p>
@@ -51,8 +72,14 @@
           <w:ilvl w:val="0"/>
           <w:numId w:val="1"/>
         </w:numPr>
-      </w:pPr>
-      <w:r>
+        <w:rPr>
+          <w:rFonts w:ascii="Arial" w:hAnsi="Arial" w:cs="Arial"/>
+        </w:rPr>
+      </w:pPr>
+      <w:r>
+        <w:rPr>
+          <w:rFonts w:ascii="Arial" w:hAnsi="Arial" w:cs="Arial"/>
+        </w:rPr>
         <w:t xml:space="preserve">Describe the uses for computer hardware components. </w:t>
       </w:r>
     </w:p>
@@ -63,19 +90,27 @@
           <w:ilvl w:val="0"/>
           <w:numId w:val="1"/>
         </w:numPr>
-      </w:pPr>
-      <w:r>
+        <w:rPr>
+          <w:rFonts w:ascii="Arial" w:hAnsi="Arial" w:cs="Arial"/>
+        </w:rPr>
+      </w:pPr>
+      <w:r>
+        <w:rPr>
+          <w:rFonts w:ascii="Arial" w:hAnsi="Arial" w:cs="Arial"/>
+        </w:rPr>
         <w:t xml:space="preserve">Choose hardware components for various types of users. </w:t>
       </w:r>
     </w:p>
     <w:p>
       <w:pPr>
         <w:rPr>
+          <w:rFonts w:ascii="Arial" w:hAnsi="Arial" w:cs="Arial"/>
           <w:b/>
         </w:rPr>
       </w:pPr>
       <w:r>
         <w:rPr>
+          <w:rFonts w:ascii="Arial" w:hAnsi="Arial" w:cs="Arial"/>
           <w:b/>
         </w:rPr>
         <w:t xml:space="preserve">Outline of the Lesson: </w:t>
@@ -88,8 +123,14 @@
           <w:ilvl w:val="0"/>
           <w:numId w:val="2"/>
         </w:numPr>
-      </w:pPr>
-      <w:r>
+        <w:rPr>
+          <w:rFonts w:ascii="Arial" w:hAnsi="Arial" w:cs="Arial"/>
+        </w:rPr>
+      </w:pPr>
+      <w:r>
+        <w:rPr>
+          <w:rFonts w:ascii="Arial" w:hAnsi="Arial" w:cs="Arial"/>
+        </w:rPr>
         <w:t xml:space="preserve">Research and development of computer buying project (85 minutes) </w:t>
       </w:r>
     </w:p>
@@ -100,19 +141,27 @@
           <w:ilvl w:val="0"/>
           <w:numId w:val="2"/>
         </w:numPr>
-      </w:pPr>
-      <w:r>
+        <w:rPr>
+          <w:rFonts w:ascii="Arial" w:hAnsi="Arial" w:cs="Arial"/>
+        </w:rPr>
+      </w:pPr>
+      <w:r>
+        <w:rPr>
+          <w:rFonts w:ascii="Arial" w:hAnsi="Arial" w:cs="Arial"/>
+        </w:rPr>
         <w:t xml:space="preserve">Project presentations by student teams (25 minutes) </w:t>
       </w:r>
     </w:p>
     <w:p>
       <w:pPr>
         <w:rPr>
+          <w:rFonts w:ascii="Arial" w:hAnsi="Arial" w:cs="Arial"/>
           <w:b/>
         </w:rPr>
       </w:pPr>
       <w:r>
         <w:rPr>
+          <w:rFonts w:ascii="Arial" w:hAnsi="Arial" w:cs="Arial"/>
           <w:b/>
         </w:rPr>
         <w:t xml:space="preserve">Student Activities: </w:t>
@@ -125,8 +174,14 @@
           <w:ilvl w:val="0"/>
           <w:numId w:val="3"/>
         </w:numPr>
-      </w:pPr>
-      <w:r>
+        <w:rPr>
+          <w:rFonts w:ascii="Arial" w:hAnsi="Arial" w:cs="Arial"/>
+        </w:rPr>
+      </w:pPr>
+      <w:r>
+        <w:rPr>
+          <w:rFonts w:ascii="Arial" w:hAnsi="Arial" w:cs="Arial"/>
+        </w:rPr>
         <w:t xml:space="preserve">Student teams research and complete projects. </w:t>
       </w:r>
     </w:p>
@@ -137,19 +192,27 @@
           <w:ilvl w:val="0"/>
           <w:numId w:val="3"/>
         </w:numPr>
-      </w:pPr>
-      <w:r>
+        <w:rPr>
+          <w:rFonts w:ascii="Arial" w:hAnsi="Arial" w:cs="Arial"/>
+        </w:rPr>
+      </w:pPr>
+      <w:r>
+        <w:rPr>
+          <w:rFonts w:ascii="Arial" w:hAnsi="Arial" w:cs="Arial"/>
+        </w:rPr>
         <w:t xml:space="preserve">Student teams present projects. </w:t>
       </w:r>
     </w:p>
     <w:p>
       <w:pPr>
         <w:rPr>
+          <w:rFonts w:ascii="Arial" w:hAnsi="Arial" w:cs="Arial"/>
           <w:b/>
         </w:rPr>
       </w:pPr>
       <w:r>
         <w:rPr>
+          <w:rFonts w:ascii="Arial" w:hAnsi="Arial" w:cs="Arial"/>
           <w:b/>
         </w:rPr>
         <w:t xml:space="preserve">Teaching/Learning Strategies: </w:t>
@@ -162,8 +225,14 @@
           <w:ilvl w:val="0"/>
           <w:numId w:val="4"/>
         </w:numPr>
-      </w:pPr>
-      <w:r>
+        <w:rPr>
+          <w:rFonts w:ascii="Arial" w:hAnsi="Arial" w:cs="Arial"/>
+        </w:rPr>
+      </w:pPr>
+      <w:r>
+        <w:rPr>
+          <w:rFonts w:ascii="Arial" w:hAnsi="Arial" w:cs="Arial"/>
+        </w:rPr>
         <w:t>Distribute project information and rubric.</w:t>
       </w:r>
     </w:p>
@@ -174,8 +243,14 @@
           <w:ilvl w:val="0"/>
           <w:numId w:val="4"/>
         </w:numPr>
-      </w:pPr>
-      <w:r>
+        <w:rPr>
+          <w:rFonts w:ascii="Arial" w:hAnsi="Arial" w:cs="Arial"/>
+        </w:rPr>
+      </w:pPr>
+      <w:r>
+        <w:rPr>
+          <w:rFonts w:ascii="Arial" w:hAnsi="Arial" w:cs="Arial"/>
+        </w:rPr>
         <w:t>Have students work in the same teams as they did on the previous day.</w:t>
       </w:r>
     </w:p>
@@ -186,8 +261,14 @@
           <w:ilvl w:val="0"/>
           <w:numId w:val="4"/>
         </w:numPr>
-      </w:pPr>
-      <w:r>
+        <w:rPr>
+          <w:rFonts w:ascii="Arial" w:hAnsi="Arial" w:cs="Arial"/>
+        </w:rPr>
+      </w:pPr>
+      <w:r>
+        <w:rPr>
+          <w:rFonts w:ascii="Arial" w:hAnsi="Arial" w:cs="Arial"/>
+        </w:rPr>
         <w:t>Explain project and rubric; answer questions; Have each team choose one of the interviews they did to use for the project.</w:t>
       </w:r>
     </w:p>
@@ -198,8 +279,14 @@
           <w:ilvl w:val="0"/>
           <w:numId w:val="4"/>
         </w:numPr>
-      </w:pPr>
-      <w:r>
+        <w:rPr>
+          <w:rFonts w:ascii="Arial" w:hAnsi="Arial" w:cs="Arial"/>
+        </w:rPr>
+      </w:pPr>
+      <w:r>
+        <w:rPr>
+          <w:rFonts w:ascii="Arial" w:hAnsi="Arial" w:cs="Arial"/>
+        </w:rPr>
         <w:t>Project presentations by student teams</w:t>
       </w:r>
     </w:p>
@@ -210,19 +297,27 @@
           <w:ilvl w:val="0"/>
           <w:numId w:val="4"/>
         </w:numPr>
-      </w:pPr>
-      <w:r>
+        <w:rPr>
+          <w:rFonts w:ascii="Arial" w:hAnsi="Arial" w:cs="Arial"/>
+        </w:rPr>
+      </w:pPr>
+      <w:r>
+        <w:rPr>
+          <w:rFonts w:ascii="Arial" w:hAnsi="Arial" w:cs="Arial"/>
+        </w:rPr>
         <w:t>Have each team discuss the scenario they used, display their comparison chart and explain which computer was chosen and why.</w:t>
       </w:r>
     </w:p>
     <w:p>
       <w:pPr>
         <w:rPr>
+          <w:rFonts w:ascii="Arial" w:hAnsi="Arial" w:cs="Arial"/>
           <w:b/>
         </w:rPr>
       </w:pPr>
       <w:r>
         <w:rPr>
+          <w:rFonts w:ascii="Arial" w:hAnsi="Arial" w:cs="Arial"/>
           <w:b/>
         </w:rPr>
         <w:t>Resources:</w:t>
@@ -235,8 +330,14 @@
           <w:ilvl w:val="0"/>
           <w:numId w:val="5"/>
         </w:numPr>
-      </w:pPr>
-      <w:r>
+        <w:rPr>
+          <w:rFonts w:ascii="Arial" w:hAnsi="Arial" w:cs="Arial"/>
+        </w:rPr>
+      </w:pPr>
+      <w:r>
+        <w:rPr>
+          <w:rFonts w:ascii="Arial" w:hAnsi="Arial" w:cs="Arial"/>
+        </w:rPr>
         <w:t xml:space="preserve">Computer Buying Project </w:t>
       </w:r>
     </w:p>
@@ -247,8 +348,14 @@
           <w:ilvl w:val="0"/>
           <w:numId w:val="5"/>
         </w:numPr>
-      </w:pPr>
-      <w:r>
+        <w:rPr>
+          <w:rFonts w:ascii="Arial" w:hAnsi="Arial" w:cs="Arial"/>
+        </w:rPr>
+      </w:pPr>
+      <w:r>
+        <w:rPr>
+          <w:rFonts w:ascii="Arial" w:hAnsi="Arial" w:cs="Arial"/>
+        </w:rPr>
         <w:t xml:space="preserve">Computer Components Checklist </w:t>
       </w:r>
     </w:p>
@@ -259,24 +366,40 @@
           <w:ilvl w:val="0"/>
           <w:numId w:val="5"/>
         </w:numPr>
-      </w:pPr>
-      <w:r>
+        <w:rPr>
+          <w:rFonts w:ascii="Arial" w:hAnsi="Arial" w:cs="Arial"/>
+        </w:rPr>
+      </w:pPr>
+      <w:r>
+        <w:rPr>
+          <w:rFonts w:ascii="Arial" w:hAnsi="Arial" w:cs="Arial"/>
+        </w:rPr>
         <w:t xml:space="preserve">Computer Buying Project Sample Rubric </w:t>
       </w:r>
     </w:p>
     <w:p>
-      <w:r>
+      <w:pPr>
+        <w:rPr>
+          <w:rFonts w:ascii="Arial" w:hAnsi="Arial" w:cs="Arial"/>
+        </w:rPr>
+      </w:pPr>
+      <w:r>
+        <w:rPr>
+          <w:rFonts w:ascii="Arial" w:hAnsi="Arial" w:cs="Arial"/>
+        </w:rPr>
         <w:br w:type="page"/>
       </w:r>
     </w:p>
     <w:p>
       <w:pPr>
         <w:rPr>
+          <w:rFonts w:ascii="Arial" w:hAnsi="Arial" w:cs="Arial"/>
           <w:b/>
         </w:rPr>
       </w:pPr>
       <w:r>
         <w:rPr>
+          <w:rFonts w:ascii="Arial" w:hAnsi="Arial" w:cs="Arial"/>
           <w:b/>
         </w:rPr>
         <w:lastRenderedPageBreak/>
@@ -284,12 +407,28 @@
       </w:r>
     </w:p>
     <w:p>
-      <w:r>
+      <w:pPr>
+        <w:rPr>
+          <w:rFonts w:ascii="Arial" w:hAnsi="Arial" w:cs="Arial"/>
+        </w:rPr>
+      </w:pPr>
+      <w:r>
+        <w:rPr>
+          <w:rFonts w:ascii="Arial" w:hAnsi="Arial" w:cs="Arial"/>
+        </w:rPr>
         <w:t>Choose one of the interviews of buying a new computer to use for this project. Your task is to give them at least 4 options and then give them advice on which one to buy. Your project will be presented to the class.</w:t>
       </w:r>
     </w:p>
     <w:p>
-      <w:r>
+      <w:pPr>
+        <w:rPr>
+          <w:rFonts w:ascii="Arial" w:hAnsi="Arial" w:cs="Arial"/>
+        </w:rPr>
+      </w:pPr>
+      <w:r>
+        <w:rPr>
+          <w:rFonts w:ascii="Arial" w:hAnsi="Arial" w:cs="Arial"/>
+        </w:rPr>
         <w:t>The final product can be a:</w:t>
       </w:r>
     </w:p>
@@ -300,8 +439,14 @@
           <w:ilvl w:val="0"/>
           <w:numId w:val="6"/>
         </w:numPr>
-      </w:pPr>
-      <w:r>
+        <w:rPr>
+          <w:rFonts w:ascii="Arial" w:hAnsi="Arial" w:cs="Arial"/>
+        </w:rPr>
+      </w:pPr>
+      <w:r>
+        <w:rPr>
+          <w:rFonts w:ascii="Arial" w:hAnsi="Arial" w:cs="Arial"/>
+        </w:rPr>
         <w:t xml:space="preserve">PowerPoint </w:t>
       </w:r>
     </w:p>
@@ -312,8 +457,14 @@
           <w:ilvl w:val="0"/>
           <w:numId w:val="6"/>
         </w:numPr>
-      </w:pPr>
-      <w:r>
+        <w:rPr>
+          <w:rFonts w:ascii="Arial" w:hAnsi="Arial" w:cs="Arial"/>
+        </w:rPr>
+      </w:pPr>
+      <w:r>
+        <w:rPr>
+          <w:rFonts w:ascii="Arial" w:hAnsi="Arial" w:cs="Arial"/>
+        </w:rPr>
         <w:t xml:space="preserve">Debate </w:t>
       </w:r>
     </w:p>
@@ -324,8 +475,14 @@
           <w:ilvl w:val="0"/>
           <w:numId w:val="6"/>
         </w:numPr>
-      </w:pPr>
-      <w:r>
+        <w:rPr>
+          <w:rFonts w:ascii="Arial" w:hAnsi="Arial" w:cs="Arial"/>
+        </w:rPr>
+      </w:pPr>
+      <w:r>
+        <w:rPr>
+          <w:rFonts w:ascii="Arial" w:hAnsi="Arial" w:cs="Arial"/>
+        </w:rPr>
         <w:t xml:space="preserve">Skit </w:t>
       </w:r>
     </w:p>
@@ -336,8 +493,14 @@
           <w:ilvl w:val="0"/>
           <w:numId w:val="6"/>
         </w:numPr>
-      </w:pPr>
-      <w:r>
+        <w:rPr>
+          <w:rFonts w:ascii="Arial" w:hAnsi="Arial" w:cs="Arial"/>
+        </w:rPr>
+      </w:pPr>
+      <w:r>
+        <w:rPr>
+          <w:rFonts w:ascii="Arial" w:hAnsi="Arial" w:cs="Arial"/>
+        </w:rPr>
         <w:t xml:space="preserve">Video </w:t>
       </w:r>
     </w:p>
@@ -348,13 +511,27 @@
           <w:ilvl w:val="0"/>
           <w:numId w:val="6"/>
         </w:numPr>
-      </w:pPr>
-      <w:r>
+        <w:rPr>
+          <w:rFonts w:ascii="Arial" w:hAnsi="Arial" w:cs="Arial"/>
+        </w:rPr>
+      </w:pPr>
+      <w:r>
+        <w:rPr>
+          <w:rFonts w:ascii="Arial" w:hAnsi="Arial" w:cs="Arial"/>
+        </w:rPr>
         <w:t xml:space="preserve">Other approved product </w:t>
       </w:r>
     </w:p>
     <w:p>
-      <w:r>
+      <w:pPr>
+        <w:rPr>
+          <w:rFonts w:ascii="Arial" w:hAnsi="Arial" w:cs="Arial"/>
+        </w:rPr>
+      </w:pPr>
+      <w:r>
+        <w:rPr>
+          <w:rFonts w:ascii="Arial" w:hAnsi="Arial" w:cs="Arial"/>
+        </w:rPr>
         <w:t xml:space="preserve">Your final product should have: </w:t>
       </w:r>
     </w:p>
@@ -365,8 +542,14 @@
           <w:ilvl w:val="0"/>
           <w:numId w:val="7"/>
         </w:numPr>
-      </w:pPr>
-      <w:r>
+        <w:rPr>
+          <w:rFonts w:ascii="Arial" w:hAnsi="Arial" w:cs="Arial"/>
+        </w:rPr>
+      </w:pPr>
+      <w:r>
+        <w:rPr>
+          <w:rFonts w:ascii="Arial" w:hAnsi="Arial" w:cs="Arial"/>
+        </w:rPr>
         <w:t xml:space="preserve">A title with group members’ names </w:t>
       </w:r>
     </w:p>
@@ -377,8 +560,14 @@
           <w:ilvl w:val="0"/>
           <w:numId w:val="7"/>
         </w:numPr>
-      </w:pPr>
-      <w:r>
+        <w:rPr>
+          <w:rFonts w:ascii="Arial" w:hAnsi="Arial" w:cs="Arial"/>
+        </w:rPr>
+      </w:pPr>
+      <w:r>
+        <w:rPr>
+          <w:rFonts w:ascii="Arial" w:hAnsi="Arial" w:cs="Arial"/>
+        </w:rPr>
         <w:t xml:space="preserve">The questions and responses from the interview chosen </w:t>
       </w:r>
     </w:p>
@@ -389,8 +578,14 @@
           <w:ilvl w:val="0"/>
           <w:numId w:val="7"/>
         </w:numPr>
-      </w:pPr>
-      <w:r>
+        <w:rPr>
+          <w:rFonts w:ascii="Arial" w:hAnsi="Arial" w:cs="Arial"/>
+        </w:rPr>
+      </w:pPr>
+      <w:r>
+        <w:rPr>
+          <w:rFonts w:ascii="Arial" w:hAnsi="Arial" w:cs="Arial"/>
+        </w:rPr>
         <w:t xml:space="preserve">Computer comparison chart </w:t>
       </w:r>
     </w:p>
@@ -401,8 +596,14 @@
           <w:ilvl w:val="0"/>
           <w:numId w:val="7"/>
         </w:numPr>
-      </w:pPr>
-      <w:r>
+        <w:rPr>
+          <w:rFonts w:ascii="Arial" w:hAnsi="Arial" w:cs="Arial"/>
+        </w:rPr>
+      </w:pPr>
+      <w:r>
+        <w:rPr>
+          <w:rFonts w:ascii="Arial" w:hAnsi="Arial" w:cs="Arial"/>
+        </w:rPr>
         <w:t xml:space="preserve">Which computer is chosen </w:t>
       </w:r>
     </w:p>
@@ -413,8 +614,14 @@
           <w:ilvl w:val="0"/>
           <w:numId w:val="7"/>
         </w:numPr>
-      </w:pPr>
-      <w:r>
+        <w:rPr>
+          <w:rFonts w:ascii="Arial" w:hAnsi="Arial" w:cs="Arial"/>
+        </w:rPr>
+      </w:pPr>
+      <w:r>
+        <w:rPr>
+          <w:rFonts w:ascii="Arial" w:hAnsi="Arial" w:cs="Arial"/>
+        </w:rPr>
         <w:t xml:space="preserve">Justification for choosing that computer, including completion of the Computer Components Checklist. </w:t>
       </w:r>
     </w:p>
@@ -425,11 +632,19 @@
           <w:ilvl w:val="0"/>
           <w:numId w:val="7"/>
         </w:numPr>
-      </w:pPr>
-      <w:r>
+        <w:rPr>
+          <w:rFonts w:ascii="Arial" w:hAnsi="Arial" w:cs="Arial"/>
+        </w:rPr>
+      </w:pPr>
+      <w:bookmarkStart w:id="0" w:name="_GoBack"/>
+      <w:r>
+        <w:rPr>
+          <w:rFonts w:ascii="Arial" w:hAnsi="Arial" w:cs="Arial"/>
+        </w:rPr>
         <w:t xml:space="preserve">You should be prepared to answer questions about your choices from other students. </w:t>
       </w:r>
     </w:p>
+    <w:bookmarkEnd w:id="0"/>
     <w:tbl>
       <w:tblPr>
         <w:tblStyle w:val="TableGrid"/>
@@ -446,24 +661,54 @@
           <w:tcPr>
             <w:tcW w:w="3192" w:type="dxa"/>
           </w:tcPr>
-          <w:p/>
-        </w:tc>
-        <w:tc>
-          <w:tcPr>
-            <w:tcW w:w="3192" w:type="dxa"/>
-          </w:tcPr>
-          <w:p>
+          <w:p>
+            <w:pPr>
+              <w:rPr>
+                <w:rFonts w:ascii="Arial" w:hAnsi="Arial" w:cs="Arial"/>
+              </w:rPr>
+            </w:pPr>
+          </w:p>
+        </w:tc>
+        <w:tc>
+          <w:tcPr>
+            <w:tcW w:w="3192" w:type="dxa"/>
+          </w:tcPr>
+          <w:p>
+            <w:pPr>
+              <w:rPr>
+                <w:rFonts w:ascii="Arial" w:hAnsi="Arial" w:cs="Arial"/>
+              </w:rPr>
+            </w:pPr>
             <w:r>
-              <w:t>Dell Inspiron</w:t>
+              <w:rPr>
+                <w:rFonts w:ascii="Arial" w:hAnsi="Arial" w:cs="Arial"/>
+              </w:rPr>
+              <w:t xml:space="preserve">Dell </w:t>
             </w:r>
-          </w:p>
-        </w:tc>
-        <w:tc>
-          <w:tcPr>
-            <w:tcW w:w="3192" w:type="dxa"/>
-          </w:tcPr>
-          <w:p>
+            <w:proofErr w:type="spellStart"/>
             <w:r>
+              <w:rPr>
+                <w:rFonts w:ascii="Arial" w:hAnsi="Arial" w:cs="Arial"/>
+              </w:rPr>
+              <w:t>Inspiron</w:t>
+            </w:r>
+            <w:proofErr w:type="spellEnd"/>
+          </w:p>
+        </w:tc>
+        <w:tc>
+          <w:tcPr>
+            <w:tcW w:w="3192" w:type="dxa"/>
+          </w:tcPr>
+          <w:p>
+            <w:pPr>
+              <w:rPr>
+                <w:rFonts w:ascii="Arial" w:hAnsi="Arial" w:cs="Arial"/>
+              </w:rPr>
+            </w:pPr>
+            <w:r>
+              <w:rPr>
+                <w:rFonts w:ascii="Arial" w:hAnsi="Arial" w:cs="Arial"/>
+              </w:rPr>
               <w:t>MacBook</w:t>
             </w:r>
           </w:p>
@@ -475,7 +720,15 @@
             <w:tcW w:w="3192" w:type="dxa"/>
           </w:tcPr>
           <w:p>
+            <w:pPr>
+              <w:rPr>
+                <w:rFonts w:ascii="Arial" w:hAnsi="Arial" w:cs="Arial"/>
+              </w:rPr>
+            </w:pPr>
             <w:r>
+              <w:rPr>
+                <w:rFonts w:ascii="Arial" w:hAnsi="Arial" w:cs="Arial"/>
+              </w:rPr>
               <w:t>Laptop or Desktop</w:t>
             </w:r>
           </w:p>
@@ -484,13 +737,25 @@
           <w:tcPr>
             <w:tcW w:w="3192" w:type="dxa"/>
           </w:tcPr>
-          <w:p/>
-        </w:tc>
-        <w:tc>
-          <w:tcPr>
-            <w:tcW w:w="3192" w:type="dxa"/>
-          </w:tcPr>
-          <w:p/>
+          <w:p>
+            <w:pPr>
+              <w:rPr>
+                <w:rFonts w:ascii="Arial" w:hAnsi="Arial" w:cs="Arial"/>
+              </w:rPr>
+            </w:pPr>
+          </w:p>
+        </w:tc>
+        <w:tc>
+          <w:tcPr>
+            <w:tcW w:w="3192" w:type="dxa"/>
+          </w:tcPr>
+          <w:p>
+            <w:pPr>
+              <w:rPr>
+                <w:rFonts w:ascii="Arial" w:hAnsi="Arial" w:cs="Arial"/>
+              </w:rPr>
+            </w:pPr>
+          </w:p>
         </w:tc>
       </w:tr>
       <w:tr>
@@ -499,7 +764,15 @@
             <w:tcW w:w="3192" w:type="dxa"/>
           </w:tcPr>
           <w:p>
+            <w:pPr>
+              <w:rPr>
+                <w:rFonts w:ascii="Arial" w:hAnsi="Arial" w:cs="Arial"/>
+              </w:rPr>
+            </w:pPr>
             <w:r>
+              <w:rPr>
+                <w:rFonts w:ascii="Arial" w:hAnsi="Arial" w:cs="Arial"/>
+              </w:rPr>
               <w:t>Processor (CPU)</w:t>
             </w:r>
           </w:p>
@@ -508,13 +781,25 @@
           <w:tcPr>
             <w:tcW w:w="3192" w:type="dxa"/>
           </w:tcPr>
-          <w:p/>
-        </w:tc>
-        <w:tc>
-          <w:tcPr>
-            <w:tcW w:w="3192" w:type="dxa"/>
-          </w:tcPr>
-          <w:p/>
+          <w:p>
+            <w:pPr>
+              <w:rPr>
+                <w:rFonts w:ascii="Arial" w:hAnsi="Arial" w:cs="Arial"/>
+              </w:rPr>
+            </w:pPr>
+          </w:p>
+        </w:tc>
+        <w:tc>
+          <w:tcPr>
+            <w:tcW w:w="3192" w:type="dxa"/>
+          </w:tcPr>
+          <w:p>
+            <w:pPr>
+              <w:rPr>
+                <w:rFonts w:ascii="Arial" w:hAnsi="Arial" w:cs="Arial"/>
+              </w:rPr>
+            </w:pPr>
+          </w:p>
         </w:tc>
       </w:tr>
       <w:tr>
@@ -523,7 +808,15 @@
             <w:tcW w:w="3192" w:type="dxa"/>
           </w:tcPr>
           <w:p>
+            <w:pPr>
+              <w:rPr>
+                <w:rFonts w:ascii="Arial" w:hAnsi="Arial" w:cs="Arial"/>
+              </w:rPr>
+            </w:pPr>
             <w:r>
+              <w:rPr>
+                <w:rFonts w:ascii="Arial" w:hAnsi="Arial" w:cs="Arial"/>
+              </w:rPr>
               <w:t>Operating System</w:t>
             </w:r>
           </w:p>
@@ -532,13 +825,25 @@
           <w:tcPr>
             <w:tcW w:w="3192" w:type="dxa"/>
           </w:tcPr>
-          <w:p/>
-        </w:tc>
-        <w:tc>
-          <w:tcPr>
-            <w:tcW w:w="3192" w:type="dxa"/>
-          </w:tcPr>
-          <w:p/>
+          <w:p>
+            <w:pPr>
+              <w:rPr>
+                <w:rFonts w:ascii="Arial" w:hAnsi="Arial" w:cs="Arial"/>
+              </w:rPr>
+            </w:pPr>
+          </w:p>
+        </w:tc>
+        <w:tc>
+          <w:tcPr>
+            <w:tcW w:w="3192" w:type="dxa"/>
+          </w:tcPr>
+          <w:p>
+            <w:pPr>
+              <w:rPr>
+                <w:rFonts w:ascii="Arial" w:hAnsi="Arial" w:cs="Arial"/>
+              </w:rPr>
+            </w:pPr>
+          </w:p>
         </w:tc>
       </w:tr>
       <w:tr>
@@ -547,7 +852,15 @@
             <w:tcW w:w="3192" w:type="dxa"/>
           </w:tcPr>
           <w:p>
+            <w:pPr>
+              <w:rPr>
+                <w:rFonts w:ascii="Arial" w:hAnsi="Arial" w:cs="Arial"/>
+              </w:rPr>
+            </w:pPr>
             <w:r>
+              <w:rPr>
+                <w:rFonts w:ascii="Arial" w:hAnsi="Arial" w:cs="Arial"/>
+              </w:rPr>
               <w:t>Memory (RAM)</w:t>
             </w:r>
           </w:p>
@@ -556,13 +869,25 @@
           <w:tcPr>
             <w:tcW w:w="3192" w:type="dxa"/>
           </w:tcPr>
-          <w:p/>
-        </w:tc>
-        <w:tc>
-          <w:tcPr>
-            <w:tcW w:w="3192" w:type="dxa"/>
-          </w:tcPr>
-          <w:p/>
+          <w:p>
+            <w:pPr>
+              <w:rPr>
+                <w:rFonts w:ascii="Arial" w:hAnsi="Arial" w:cs="Arial"/>
+              </w:rPr>
+            </w:pPr>
+          </w:p>
+        </w:tc>
+        <w:tc>
+          <w:tcPr>
+            <w:tcW w:w="3192" w:type="dxa"/>
+          </w:tcPr>
+          <w:p>
+            <w:pPr>
+              <w:rPr>
+                <w:rFonts w:ascii="Arial" w:hAnsi="Arial" w:cs="Arial"/>
+              </w:rPr>
+            </w:pPr>
+          </w:p>
         </w:tc>
       </w:tr>
       <w:tr>
@@ -571,7 +896,15 @@
             <w:tcW w:w="3192" w:type="dxa"/>
           </w:tcPr>
           <w:p>
+            <w:pPr>
+              <w:rPr>
+                <w:rFonts w:ascii="Arial" w:hAnsi="Arial" w:cs="Arial"/>
+              </w:rPr>
+            </w:pPr>
             <w:r>
+              <w:rPr>
+                <w:rFonts w:ascii="Arial" w:hAnsi="Arial" w:cs="Arial"/>
+              </w:rPr>
               <w:t>Hard Drive (storage)</w:t>
             </w:r>
           </w:p>
@@ -580,13 +913,25 @@
           <w:tcPr>
             <w:tcW w:w="3192" w:type="dxa"/>
           </w:tcPr>
-          <w:p/>
-        </w:tc>
-        <w:tc>
-          <w:tcPr>
-            <w:tcW w:w="3192" w:type="dxa"/>
-          </w:tcPr>
-          <w:p/>
+          <w:p>
+            <w:pPr>
+              <w:rPr>
+                <w:rFonts w:ascii="Arial" w:hAnsi="Arial" w:cs="Arial"/>
+              </w:rPr>
+            </w:pPr>
+          </w:p>
+        </w:tc>
+        <w:tc>
+          <w:tcPr>
+            <w:tcW w:w="3192" w:type="dxa"/>
+          </w:tcPr>
+          <w:p>
+            <w:pPr>
+              <w:rPr>
+                <w:rFonts w:ascii="Arial" w:hAnsi="Arial" w:cs="Arial"/>
+              </w:rPr>
+            </w:pPr>
+          </w:p>
         </w:tc>
       </w:tr>
       <w:tr>
@@ -595,7 +940,15 @@
             <w:tcW w:w="3192" w:type="dxa"/>
           </w:tcPr>
           <w:p>
+            <w:pPr>
+              <w:rPr>
+                <w:rFonts w:ascii="Arial" w:hAnsi="Arial" w:cs="Arial"/>
+              </w:rPr>
+            </w:pPr>
             <w:r>
+              <w:rPr>
+                <w:rFonts w:ascii="Arial" w:hAnsi="Arial" w:cs="Arial"/>
+              </w:rPr>
               <w:t>Optical Drive</w:t>
             </w:r>
           </w:p>
@@ -604,13 +957,25 @@
           <w:tcPr>
             <w:tcW w:w="3192" w:type="dxa"/>
           </w:tcPr>
-          <w:p/>
-        </w:tc>
-        <w:tc>
-          <w:tcPr>
-            <w:tcW w:w="3192" w:type="dxa"/>
-          </w:tcPr>
-          <w:p/>
+          <w:p>
+            <w:pPr>
+              <w:rPr>
+                <w:rFonts w:ascii="Arial" w:hAnsi="Arial" w:cs="Arial"/>
+              </w:rPr>
+            </w:pPr>
+          </w:p>
+        </w:tc>
+        <w:tc>
+          <w:tcPr>
+            <w:tcW w:w="3192" w:type="dxa"/>
+          </w:tcPr>
+          <w:p>
+            <w:pPr>
+              <w:rPr>
+                <w:rFonts w:ascii="Arial" w:hAnsi="Arial" w:cs="Arial"/>
+              </w:rPr>
+            </w:pPr>
+          </w:p>
         </w:tc>
       </w:tr>
       <w:tr>
@@ -619,7 +984,15 @@
             <w:tcW w:w="3192" w:type="dxa"/>
           </w:tcPr>
           <w:p>
+            <w:pPr>
+              <w:rPr>
+                <w:rFonts w:ascii="Arial" w:hAnsi="Arial" w:cs="Arial"/>
+              </w:rPr>
+            </w:pPr>
             <w:r>
+              <w:rPr>
+                <w:rFonts w:ascii="Arial" w:hAnsi="Arial" w:cs="Arial"/>
+              </w:rPr>
               <w:t>Monitor or Screen Size</w:t>
             </w:r>
           </w:p>
@@ -628,13 +1001,25 @@
           <w:tcPr>
             <w:tcW w:w="3192" w:type="dxa"/>
           </w:tcPr>
-          <w:p/>
-        </w:tc>
-        <w:tc>
-          <w:tcPr>
-            <w:tcW w:w="3192" w:type="dxa"/>
-          </w:tcPr>
-          <w:p/>
+          <w:p>
+            <w:pPr>
+              <w:rPr>
+                <w:rFonts w:ascii="Arial" w:hAnsi="Arial" w:cs="Arial"/>
+              </w:rPr>
+            </w:pPr>
+          </w:p>
+        </w:tc>
+        <w:tc>
+          <w:tcPr>
+            <w:tcW w:w="3192" w:type="dxa"/>
+          </w:tcPr>
+          <w:p>
+            <w:pPr>
+              <w:rPr>
+                <w:rFonts w:ascii="Arial" w:hAnsi="Arial" w:cs="Arial"/>
+              </w:rPr>
+            </w:pPr>
+          </w:p>
         </w:tc>
       </w:tr>
       <w:tr>
@@ -643,7 +1028,15 @@
             <w:tcW w:w="3192" w:type="dxa"/>
           </w:tcPr>
           <w:p>
+            <w:pPr>
+              <w:rPr>
+                <w:rFonts w:ascii="Arial" w:hAnsi="Arial" w:cs="Arial"/>
+              </w:rPr>
+            </w:pPr>
             <w:r>
+              <w:rPr>
+                <w:rFonts w:ascii="Arial" w:hAnsi="Arial" w:cs="Arial"/>
+              </w:rPr>
               <w:t>Video Card</w:t>
             </w:r>
           </w:p>
@@ -652,13 +1045,25 @@
           <w:tcPr>
             <w:tcW w:w="3192" w:type="dxa"/>
           </w:tcPr>
-          <w:p/>
-        </w:tc>
-        <w:tc>
-          <w:tcPr>
-            <w:tcW w:w="3192" w:type="dxa"/>
-          </w:tcPr>
-          <w:p/>
+          <w:p>
+            <w:pPr>
+              <w:rPr>
+                <w:rFonts w:ascii="Arial" w:hAnsi="Arial" w:cs="Arial"/>
+              </w:rPr>
+            </w:pPr>
+          </w:p>
+        </w:tc>
+        <w:tc>
+          <w:tcPr>
+            <w:tcW w:w="3192" w:type="dxa"/>
+          </w:tcPr>
+          <w:p>
+            <w:pPr>
+              <w:rPr>
+                <w:rFonts w:ascii="Arial" w:hAnsi="Arial" w:cs="Arial"/>
+              </w:rPr>
+            </w:pPr>
+          </w:p>
         </w:tc>
       </w:tr>
       <w:tr>
@@ -667,7 +1072,15 @@
             <w:tcW w:w="3192" w:type="dxa"/>
           </w:tcPr>
           <w:p>
+            <w:pPr>
+              <w:rPr>
+                <w:rFonts w:ascii="Arial" w:hAnsi="Arial" w:cs="Arial"/>
+              </w:rPr>
+            </w:pPr>
             <w:r>
+              <w:rPr>
+                <w:rFonts w:ascii="Arial" w:hAnsi="Arial" w:cs="Arial"/>
+              </w:rPr>
               <w:t>Sound Card</w:t>
             </w:r>
           </w:p>
@@ -676,13 +1089,25 @@
           <w:tcPr>
             <w:tcW w:w="3192" w:type="dxa"/>
           </w:tcPr>
-          <w:p/>
-        </w:tc>
-        <w:tc>
-          <w:tcPr>
-            <w:tcW w:w="3192" w:type="dxa"/>
-          </w:tcPr>
-          <w:p/>
+          <w:p>
+            <w:pPr>
+              <w:rPr>
+                <w:rFonts w:ascii="Arial" w:hAnsi="Arial" w:cs="Arial"/>
+              </w:rPr>
+            </w:pPr>
+          </w:p>
+        </w:tc>
+        <w:tc>
+          <w:tcPr>
+            <w:tcW w:w="3192" w:type="dxa"/>
+          </w:tcPr>
+          <w:p>
+            <w:pPr>
+              <w:rPr>
+                <w:rFonts w:ascii="Arial" w:hAnsi="Arial" w:cs="Arial"/>
+              </w:rPr>
+            </w:pPr>
+          </w:p>
         </w:tc>
       </w:tr>
       <w:tr>
@@ -691,7 +1116,15 @@
             <w:tcW w:w="3192" w:type="dxa"/>
           </w:tcPr>
           <w:p>
+            <w:pPr>
+              <w:rPr>
+                <w:rFonts w:ascii="Arial" w:hAnsi="Arial" w:cs="Arial"/>
+              </w:rPr>
+            </w:pPr>
             <w:r>
+              <w:rPr>
+                <w:rFonts w:ascii="Arial" w:hAnsi="Arial" w:cs="Arial"/>
+              </w:rPr>
               <w:t>Other Accessories</w:t>
             </w:r>
           </w:p>
@@ -700,13 +1133,25 @@
           <w:tcPr>
             <w:tcW w:w="3192" w:type="dxa"/>
           </w:tcPr>
-          <w:p/>
-        </w:tc>
-        <w:tc>
-          <w:tcPr>
-            <w:tcW w:w="3192" w:type="dxa"/>
-          </w:tcPr>
-          <w:p/>
+          <w:p>
+            <w:pPr>
+              <w:rPr>
+                <w:rFonts w:ascii="Arial" w:hAnsi="Arial" w:cs="Arial"/>
+              </w:rPr>
+            </w:pPr>
+          </w:p>
+        </w:tc>
+        <w:tc>
+          <w:tcPr>
+            <w:tcW w:w="3192" w:type="dxa"/>
+          </w:tcPr>
+          <w:p>
+            <w:pPr>
+              <w:rPr>
+                <w:rFonts w:ascii="Arial" w:hAnsi="Arial" w:cs="Arial"/>
+              </w:rPr>
+            </w:pPr>
+          </w:p>
         </w:tc>
       </w:tr>
       <w:tr>
@@ -715,7 +1160,15 @@
             <w:tcW w:w="3192" w:type="dxa"/>
           </w:tcPr>
           <w:p>
+            <w:pPr>
+              <w:rPr>
+                <w:rFonts w:ascii="Arial" w:hAnsi="Arial" w:cs="Arial"/>
+              </w:rPr>
+            </w:pPr>
             <w:r>
+              <w:rPr>
+                <w:rFonts w:ascii="Arial" w:hAnsi="Arial" w:cs="Arial"/>
+              </w:rPr>
               <w:t>Cost</w:t>
             </w:r>
           </w:p>
@@ -724,29 +1177,61 @@
           <w:tcPr>
             <w:tcW w:w="3192" w:type="dxa"/>
           </w:tcPr>
-          <w:p/>
-        </w:tc>
-        <w:tc>
-          <w:tcPr>
-            <w:tcW w:w="3192" w:type="dxa"/>
-          </w:tcPr>
-          <w:p/>
+          <w:p>
+            <w:pPr>
+              <w:rPr>
+                <w:rFonts w:ascii="Arial" w:hAnsi="Arial" w:cs="Arial"/>
+              </w:rPr>
+            </w:pPr>
+          </w:p>
+        </w:tc>
+        <w:tc>
+          <w:tcPr>
+            <w:tcW w:w="3192" w:type="dxa"/>
+          </w:tcPr>
+          <w:p>
+            <w:pPr>
+              <w:rPr>
+                <w:rFonts w:ascii="Arial" w:hAnsi="Arial" w:cs="Arial"/>
+              </w:rPr>
+            </w:pPr>
+          </w:p>
         </w:tc>
       </w:tr>
     </w:tbl>
-    <w:p/>
-    <w:p>
-      <w:r>
+    <w:p>
+      <w:pPr>
+        <w:rPr>
+          <w:rFonts w:ascii="Arial" w:hAnsi="Arial" w:cs="Arial"/>
+        </w:rPr>
+      </w:pPr>
+    </w:p>
+    <w:p>
+      <w:pPr>
+        <w:rPr>
+          <w:rFonts w:ascii="Arial" w:hAnsi="Arial" w:cs="Arial"/>
+        </w:rPr>
+      </w:pPr>
+      <w:r>
+        <w:rPr>
+          <w:rFonts w:ascii="Arial" w:hAnsi="Arial" w:cs="Arial"/>
+        </w:rPr>
         <w:t>Student Grouping:</w:t>
       </w:r>
     </w:p>
     <w:p>
-      <w:r>
+      <w:pPr>
+        <w:rPr>
+          <w:rFonts w:ascii="Arial" w:hAnsi="Arial" w:cs="Arial"/>
+        </w:rPr>
+      </w:pPr>
+      <w:r>
+        <w:rPr>
+          <w:rFonts w:ascii="Arial" w:hAnsi="Arial" w:cs="Arial"/>
+        </w:rPr>
         <w:tab/>
         <w:t>You will be in a group of up to 4 students.</w:t>
       </w:r>
-      <w:bookmarkStart w:id="0" w:name="_GoBack"/>
-      <w:bookmarkEnd w:id="0"/>
     </w:p>
     <w:sectPr>
       <w:pgSz w:w="12240" w:h="15840"/>
@@ -2353,7 +2838,7 @@
 </file>
 
 <file path=customXml/itemProps1.xml><?xml version="1.0" encoding="utf-8"?>
-<ds:datastoreItem xmlns:ds="http://schemas.openxmlformats.org/officeDocument/2006/customXml" ds:itemID="{08A56EB2-4D48-4765-ACC7-31A6C6C58E26}">
+<ds:datastoreItem xmlns:ds="http://schemas.openxmlformats.org/officeDocument/2006/customXml" ds:itemID="{443ED7E3-542D-43EF-9D4A-61EB2856A8FC}">
   <ds:schemaRefs>
     <ds:schemaRef ds:uri="http://schemas.openxmlformats.org/officeDocument/2006/bibliography"/>
   </ds:schemaRefs>

</xml_diff>